<commit_message>
removed adobe connect info.
</commit_message>
<xml_diff>
--- a/project_management/internal_meetings/Agendas/20110228_team_meeting_agenda.docx
+++ b/project_management/internal_meetings/Agendas/20110228_team_meeting_agenda.docx
@@ -159,65 +159,6 @@
     </w:p>
     <w:p>
       <w:pPr>
-        <w:ind w:firstLine="720"/>
-        <w:rPr>
-          <w:rFonts w:ascii="Arial" w:hAnsi="Arial" w:cs="Arial"/>
-          <w:sz w:val="20"/>
-          <w:szCs w:val="20"/>
-        </w:rPr>
-      </w:pPr>
-    </w:p>
-    <w:p>
-      <w:pPr>
-        <w:rPr>
-          <w:rFonts w:ascii="Arial" w:hAnsi="Arial" w:cs="Arial"/>
-          <w:b/>
-          <w:sz w:val="20"/>
-          <w:szCs w:val="20"/>
-        </w:rPr>
-      </w:pPr>
-      <w:r>
-        <w:rPr>
-          <w:rFonts w:ascii="Arial" w:hAnsi="Arial" w:cs="Arial"/>
-          <w:b/>
-          <w:sz w:val="20"/>
-          <w:szCs w:val="20"/>
-        </w:rPr>
-        <w:t>Adobe</w:t>
-      </w:r>
-      <w:r>
-        <w:rPr>
-          <w:rFonts w:ascii="Arial" w:hAnsi="Arial" w:cs="Arial"/>
-          <w:b/>
-          <w:sz w:val="20"/>
-          <w:szCs w:val="20"/>
-        </w:rPr>
-        <w:t xml:space="preserve"> session for today’s meeting at:</w:t>
-      </w:r>
-    </w:p>
-    <w:p>
-      <w:pPr>
-        <w:ind w:firstLine="720"/>
-        <w:rPr>
-          <w:rFonts w:ascii="Arial" w:hAnsi="Arial" w:cs="Arial"/>
-          <w:sz w:val="20"/>
-          <w:szCs w:val="20"/>
-        </w:rPr>
-      </w:pPr>
-      <w:hyperlink r:id="rId6" w:history="1">
-        <w:r>
-          <w:rPr>
-            <w:rStyle w:val="Hyperlink"/>
-            <w:rFonts w:ascii="Arial" w:hAnsi="Arial" w:cs="Arial"/>
-            <w:sz w:val="20"/>
-            <w:szCs w:val="20"/>
-          </w:rPr>
-          <w:t>http://cbiit.acrobat.com/caarrayplanning/</w:t>
-        </w:r>
-      </w:hyperlink>
-    </w:p>
-    <w:p>
-      <w:pPr>
         <w:rPr>
           <w:rStyle w:val="Strong"/>
           <w:rFonts w:ascii="Arial" w:hAnsi="Arial"/>
@@ -295,7 +236,7 @@
         </w:rPr>
         <w:t xml:space="preserve">: </w:t>
       </w:r>
-      <w:hyperlink r:id="rId7" w:history="1">
+      <w:hyperlink r:id="rId6" w:history="1">
         <w:r>
           <w:rPr>
             <w:rStyle w:val="Hyperlink"/>
@@ -6302,9 +6243,9 @@
       <w:u w:val="single"/>
     </w:rPr>
   </w:style>
-  <w:style w:type="character" w:customStyle="1" w:styleId="EmailStyle16">
-    <w:name w:val="EmailStyle161"/>
-    <w:aliases w:val="EmailStyle161"/>
+  <w:style w:type="character" w:customStyle="1" w:styleId="EmailStyle161">
+    <w:name w:val="EmailStyle16"/>
+    <w:aliases w:val="EmailStyle16"/>
     <w:basedOn w:val="DefaultParagraphFont"/>
     <w:semiHidden/>
     <w:personal/>
@@ -6317,9 +6258,9 @@
       <w:szCs w:val="20"/>
     </w:rPr>
   </w:style>
-  <w:style w:type="character" w:customStyle="1" w:styleId="EmailStyle17">
-    <w:name w:val="EmailStyle171"/>
-    <w:aliases w:val="EmailStyle171"/>
+  <w:style w:type="character" w:customStyle="1" w:styleId="EmailStyle171">
+    <w:name w:val="EmailStyle17"/>
+    <w:aliases w:val="EmailStyle17"/>
     <w:basedOn w:val="DefaultParagraphFont"/>
     <w:semiHidden/>
     <w:personal/>
@@ -6397,9 +6338,9 @@
       </w:tblCellMar>
     </w:tblPr>
   </w:style>
-  <w:style w:type="character" w:customStyle="1" w:styleId="EmailStyle23">
-    <w:name w:val="EmailStyle231"/>
-    <w:aliases w:val="EmailStyle231"/>
+  <w:style w:type="character" w:customStyle="1" w:styleId="EmailStyle231">
+    <w:name w:val="EmailStyle23"/>
+    <w:aliases w:val="EmailStyle23"/>
     <w:basedOn w:val="DefaultParagraphFont"/>
     <w:semiHidden/>
     <w:personal/>

</xml_diff>